<commit_message>
fix: use cdnjs for docxtemplater
</commit_message>
<xml_diff>
--- a/report_template.docx
+++ b/report_template.docx
@@ -29,349 +29,348 @@
           <w:lang w:val="ru-RU"/>
         </w:rPr>
       </w:pPr>
+      <w:r>
+        <w:rPr>
+          <w:rFonts w:hint="default" w:ascii="PT Astra Serif" w:hAnsi="PT Astra Serif" w:cs="PT Astra Serif"/>
+          <w:b/>
+          <w:bCs/>
+          <w:sz w:val="28"/>
+          <w:szCs w:val="28"/>
+          <w:lang w:val="ru-RU"/>
+        </w:rPr>
+        <w:t>По требованию</w:t>
+      </w:r>
+    </w:p>
+    <w:p>
+      <w:pPr>
+        <w:keepNext w:val="0"/>
+        <w:keepLines w:val="0"/>
+        <w:pageBreakBefore w:val="0"/>
+        <w:widowControl/>
+        <w:kinsoku/>
+        <w:wordWrap/>
+        <w:overflowPunct/>
+        <w:topLinePunct w:val="0"/>
+        <w:autoSpaceDE/>
+        <w:autoSpaceDN/>
+        <w:bidi w:val="0"/>
+        <w:adjustRightInd/>
+        <w:snapToGrid/>
+        <w:ind w:firstLine="709"/>
+        <w:jc w:val="right"/>
+        <w:textAlignment w:val="auto"/>
+        <w:rPr>
+          <w:rFonts w:hint="default" w:ascii="PT Astra Serif" w:hAnsi="PT Astra Serif" w:cs="PT Astra Serif"/>
+          <w:sz w:val="28"/>
+          <w:szCs w:val="28"/>
+          <w:lang w:val="ru-RU"/>
+        </w:rPr>
+      </w:pPr>
+    </w:p>
+    <w:p>
+      <w:pPr>
+        <w:keepNext w:val="0"/>
+        <w:keepLines w:val="0"/>
+        <w:pageBreakBefore w:val="0"/>
+        <w:widowControl/>
+        <w:kinsoku/>
+        <w:wordWrap/>
+        <w:overflowPunct/>
+        <w:topLinePunct w:val="0"/>
+        <w:autoSpaceDE/>
+        <w:autoSpaceDN/>
+        <w:bidi w:val="0"/>
+        <w:adjustRightInd/>
+        <w:snapToGrid/>
+        <w:jc w:val="both"/>
+        <w:textAlignment w:val="auto"/>
+        <w:rPr>
+          <w:rFonts w:hint="default" w:ascii="PT Astra Serif" w:hAnsi="PT Astra Serif"/>
+          <w:sz w:val="28"/>
+          <w:szCs w:val="28"/>
+          <w:lang w:val="ru-RU"/>
+        </w:rPr>
+      </w:pPr>
+      <w:r>
+        <w:rPr>
+          <w:rFonts w:hint="default" w:ascii="PT Astra Serif" w:hAnsi="PT Astra Serif"/>
+          <w:sz w:val="28"/>
+          <w:szCs w:val="28"/>
+          <w:lang w:val="ru-RU"/>
+        </w:rPr>
+        <w:t>{current_date} года №___</w:t>
+      </w:r>
+    </w:p>
+    <w:p>
+      <w:pPr>
+        <w:keepNext w:val="0"/>
+        <w:keepLines w:val="0"/>
+        <w:pageBreakBefore w:val="0"/>
+        <w:widowControl/>
+        <w:kinsoku/>
+        <w:wordWrap/>
+        <w:overflowPunct/>
+        <w:topLinePunct w:val="0"/>
+        <w:autoSpaceDE/>
+        <w:autoSpaceDN/>
+        <w:bidi w:val="0"/>
+        <w:adjustRightInd/>
+        <w:snapToGrid/>
+        <w:ind w:firstLine="709"/>
+        <w:jc w:val="both"/>
+        <w:textAlignment w:val="auto"/>
+        <w:rPr>
+          <w:rFonts w:hint="default" w:ascii="PT Astra Serif" w:hAnsi="PT Astra Serif"/>
+          <w:sz w:val="28"/>
+          <w:szCs w:val="28"/>
+          <w:lang w:val="ru-RU"/>
+        </w:rPr>
+      </w:pPr>
+    </w:p>
+    <w:p>
+      <w:pPr>
+        <w:keepNext w:val="0"/>
+        <w:keepLines w:val="0"/>
+        <w:pageBreakBefore w:val="0"/>
+        <w:widowControl/>
+        <w:kinsoku/>
+        <w:wordWrap/>
+        <w:overflowPunct/>
+        <w:topLinePunct w:val="0"/>
+        <w:autoSpaceDE/>
+        <w:autoSpaceDN/>
+        <w:bidi w:val="0"/>
+        <w:adjustRightInd/>
+        <w:snapToGrid/>
+        <w:ind w:firstLine="709"/>
+        <w:jc w:val="center"/>
+        <w:textAlignment w:val="auto"/>
+        <w:rPr>
+          <w:rFonts w:hint="default" w:ascii="PT Astra Serif" w:hAnsi="PT Astra Serif" w:cs="PT Astra Serif"/>
+          <w:b/>
+          <w:bCs/>
+          <w:sz w:val="28"/>
+          <w:szCs w:val="28"/>
+          <w:lang w:val="ru-RU"/>
+        </w:rPr>
+      </w:pPr>
+      <w:r>
+        <w:rPr>
+          <w:rFonts w:hint="default" w:ascii="PT Astra Serif" w:hAnsi="PT Astra Serif" w:cs="PT Astra Serif"/>
+          <w:b/>
+          <w:bCs/>
+          <w:sz w:val="28"/>
+          <w:szCs w:val="28"/>
+          <w:lang w:val="ru-RU"/>
+        </w:rPr>
+        <w:t xml:space="preserve">Информация о реализации показателя (результата) регионального проекта Костромской области </w:t>
+      </w:r>
+    </w:p>
+    <w:p>
+      <w:pPr>
+        <w:keepNext w:val="0"/>
+        <w:keepLines w:val="0"/>
+        <w:pageBreakBefore w:val="0"/>
+        <w:widowControl/>
+        <w:kinsoku/>
+        <w:wordWrap/>
+        <w:overflowPunct/>
+        <w:topLinePunct w:val="0"/>
+        <w:autoSpaceDE/>
+        <w:autoSpaceDN/>
+        <w:bidi w:val="0"/>
+        <w:adjustRightInd/>
+        <w:snapToGrid/>
+        <w:ind w:firstLine="709"/>
+        <w:jc w:val="center"/>
+        <w:textAlignment w:val="auto"/>
+        <w:rPr>
+          <w:rFonts w:hint="default" w:ascii="PT Astra Serif" w:hAnsi="PT Astra Serif" w:cs="PT Astra Serif"/>
+          <w:b/>
+          <w:bCs/>
+          <w:sz w:val="28"/>
+          <w:szCs w:val="28"/>
+          <w:lang w:val="ru-RU"/>
+        </w:rPr>
+      </w:pPr>
+      <w:r>
+        <w:rPr>
+          <w:rFonts w:hint="default" w:ascii="PT Astra Serif" w:hAnsi="PT Astra Serif" w:cs="PT Astra Serif"/>
+          <w:b/>
+          <w:bCs/>
+          <w:sz w:val="28"/>
+          <w:szCs w:val="28"/>
+          <w:lang w:val="ru-RU"/>
+        </w:rPr>
+        <w:t>«Отечественные решения» (Ц5)</w:t>
+      </w:r>
+    </w:p>
+    <w:p>
+      <w:pPr>
+        <w:keepNext w:val="0"/>
+        <w:keepLines w:val="0"/>
+        <w:pageBreakBefore w:val="0"/>
+        <w:widowControl/>
+        <w:kinsoku/>
+        <w:wordWrap/>
+        <w:overflowPunct/>
+        <w:topLinePunct w:val="0"/>
+        <w:autoSpaceDE/>
+        <w:autoSpaceDN/>
+        <w:bidi w:val="0"/>
+        <w:adjustRightInd/>
+        <w:snapToGrid/>
+        <w:ind w:firstLine="709"/>
+        <w:jc w:val="both"/>
+        <w:textAlignment w:val="auto"/>
+        <w:rPr>
+          <w:rFonts w:hint="default" w:ascii="PT Astra Serif" w:hAnsi="PT Astra Serif" w:cs="PT Astra Serif"/>
+          <w:sz w:val="28"/>
+          <w:szCs w:val="28"/>
+        </w:rPr>
+      </w:pPr>
+    </w:p>
+    <w:p>
+      <w:pPr>
+        <w:keepNext w:val="0"/>
+        <w:keepLines w:val="0"/>
+        <w:pageBreakBefore w:val="0"/>
+        <w:widowControl/>
+        <w:kinsoku/>
+        <w:wordWrap/>
+        <w:overflowPunct/>
+        <w:topLinePunct w:val="0"/>
+        <w:autoSpaceDE/>
+        <w:autoSpaceDN/>
+        <w:bidi w:val="0"/>
+        <w:adjustRightInd/>
+        <w:snapToGrid/>
+        <w:ind w:firstLine="709"/>
+        <w:jc w:val="both"/>
+        <w:textAlignment w:val="auto"/>
+        <w:rPr>
+          <w:rFonts w:hint="default" w:ascii="PT Astra Serif" w:hAnsi="PT Astra Serif" w:cs="PT Astra Serif"/>
+          <w:sz w:val="28"/>
+          <w:szCs w:val="28"/>
+        </w:rPr>
+      </w:pPr>
+      <w:r>
+        <w:rPr>
+          <w:rFonts w:hint="default" w:ascii="PT Astra Serif" w:hAnsi="PT Astra Serif" w:cs="PT Astra Serif"/>
+          <w:sz w:val="28"/>
+          <w:szCs w:val="28"/>
+        </w:rPr>
+        <w:t>В рамках реализации регионального проекта «Отечественные решения» осуществляется мониторинг использования отечественного программного обеспечения (далее — ПО) в деятельности органов государственной власти Костромской области</w:t>
+      </w:r>
+      <w:r>
+        <w:rPr>
+          <w:rFonts w:hint="default" w:ascii="PT Astra Serif" w:hAnsi="PT Astra Serif" w:cs="PT Astra Serif"/>
+          <w:sz w:val="28"/>
+          <w:szCs w:val="28"/>
+          <w:lang w:val="ru-RU"/>
+        </w:rPr>
+        <w:t>, сообщаю</w:t>
+      </w:r>
+      <w:r>
+        <w:rPr>
+          <w:rFonts w:hint="default" w:ascii="PT Astra Serif" w:hAnsi="PT Astra Serif" w:cs="PT Astra Serif"/>
+          <w:sz w:val="28"/>
+          <w:szCs w:val="28"/>
+        </w:rPr>
+        <w:t>.</w:t>
+      </w:r>
+    </w:p>
+    <w:p>
+      <w:pPr>
+        <w:keepNext w:val="0"/>
+        <w:keepLines w:val="0"/>
+        <w:pageBreakBefore w:val="0"/>
+        <w:widowControl/>
+        <w:kinsoku/>
+        <w:wordWrap/>
+        <w:overflowPunct/>
+        <w:topLinePunct w:val="0"/>
+        <w:autoSpaceDE/>
+        <w:autoSpaceDN/>
+        <w:bidi w:val="0"/>
+        <w:adjustRightInd/>
+        <w:snapToGrid/>
+        <w:ind w:firstLine="709"/>
+        <w:jc w:val="both"/>
+        <w:textAlignment w:val="auto"/>
+        <w:rPr>
+          <w:rFonts w:hint="default" w:ascii="PT Astra Serif" w:hAnsi="PT Astra Serif" w:cs="PT Astra Serif"/>
+          <w:sz w:val="28"/>
+          <w:szCs w:val="28"/>
+        </w:rPr>
+      </w:pPr>
+      <w:r>
+        <w:rPr>
+          <w:rFonts w:hint="default" w:ascii="PT Astra Serif" w:hAnsi="PT Astra Serif" w:cs="PT Astra Serif"/>
+          <w:sz w:val="28"/>
+          <w:szCs w:val="28"/>
+        </w:rPr>
+        <w:t>Сведения за отчётные периоды текущего года внесены в Федеральную государственную информационную систему «Контроль импортозамещения» (ФГИС КИ) и прошли утверждение</w:t>
+      </w:r>
+      <w:r>
+        <w:rPr>
+          <w:rFonts w:hint="default" w:ascii="PT Astra Serif" w:hAnsi="PT Astra Serif" w:cs="PT Astra Serif"/>
+          <w:sz w:val="28"/>
+          <w:szCs w:val="28"/>
+          <w:lang w:val="ru-RU"/>
+        </w:rPr>
+        <w:t xml:space="preserve"> (информация в приложении)</w:t>
+      </w:r>
+      <w:r>
+        <w:rPr>
+          <w:rFonts w:hint="default" w:ascii="PT Astra Serif" w:hAnsi="PT Astra Serif" w:cs="PT Astra Serif"/>
+          <w:sz w:val="28"/>
+          <w:szCs w:val="28"/>
+        </w:rPr>
+        <w:t>.</w:t>
+      </w:r>
+    </w:p>
+    <w:p>
+      <w:pPr>
+        <w:keepNext w:val="0"/>
+        <w:keepLines w:val="0"/>
+        <w:pageBreakBefore w:val="0"/>
+        <w:widowControl/>
+        <w:kinsoku/>
+        <w:wordWrap/>
+        <w:overflowPunct/>
+        <w:topLinePunct w:val="0"/>
+        <w:autoSpaceDE/>
+        <w:autoSpaceDN/>
+        <w:bidi w:val="0"/>
+        <w:adjustRightInd/>
+        <w:snapToGrid/>
+        <w:ind w:firstLine="709"/>
+        <w:jc w:val="both"/>
+        <w:textAlignment w:val="auto"/>
+        <w:rPr>
+          <w:rFonts w:hint="default" w:ascii="PT Astra Serif" w:hAnsi="PT Astra Serif" w:cs="PT Astra Serif"/>
+          <w:sz w:val="28"/>
+          <w:szCs w:val="28"/>
+        </w:rPr>
+      </w:pPr>
+      <w:r>
+        <w:rPr>
+          <w:rFonts w:hint="default" w:ascii="PT Astra Serif" w:hAnsi="PT Astra Serif" w:cs="PT Astra Serif"/>
+          <w:sz w:val="28"/>
+          <w:szCs w:val="28"/>
+        </w:rPr>
+        <w:t xml:space="preserve">По итогам отчётного периода доля российского программного обеспечения, используемого в деятельности органов государственной власти Костромской области, составила </w:t>
+      </w:r>
       <w:bookmarkStart w:id="0" w:name="_GoBack"/>
       <w:bookmarkEnd w:id="0"/>
       <w:r>
         <w:rPr>
-          <w:rFonts w:hint="default" w:ascii="PT Astra Serif" w:hAnsi="PT Astra Serif" w:cs="PT Astra Serif"/>
-          <w:b/>
-          <w:bCs/>
-          <w:sz w:val="28"/>
-          <w:szCs w:val="28"/>
-          <w:lang w:val="ru-RU"/>
-        </w:rPr>
-        <w:t>По требованию</w:t>
-      </w:r>
-    </w:p>
-    <w:p>
-      <w:pPr>
-        <w:keepNext w:val="0"/>
-        <w:keepLines w:val="0"/>
-        <w:pageBreakBefore w:val="0"/>
-        <w:widowControl/>
-        <w:kinsoku/>
-        <w:wordWrap/>
-        <w:overflowPunct/>
-        <w:topLinePunct w:val="0"/>
-        <w:autoSpaceDE/>
-        <w:autoSpaceDN/>
-        <w:bidi w:val="0"/>
-        <w:adjustRightInd/>
-        <w:snapToGrid/>
-        <w:ind w:firstLine="709"/>
-        <w:jc w:val="right"/>
-        <w:textAlignment w:val="auto"/>
-        <w:rPr>
-          <w:rFonts w:hint="default" w:ascii="PT Astra Serif" w:hAnsi="PT Astra Serif" w:cs="PT Astra Serif"/>
-          <w:sz w:val="28"/>
-          <w:szCs w:val="28"/>
-          <w:lang w:val="ru-RU"/>
-        </w:rPr>
-      </w:pPr>
-    </w:p>
-    <w:p>
-      <w:pPr>
-        <w:keepNext w:val="0"/>
-        <w:keepLines w:val="0"/>
-        <w:pageBreakBefore w:val="0"/>
-        <w:widowControl/>
-        <w:kinsoku/>
-        <w:wordWrap/>
-        <w:overflowPunct/>
-        <w:topLinePunct w:val="0"/>
-        <w:autoSpaceDE/>
-        <w:autoSpaceDN/>
-        <w:bidi w:val="0"/>
-        <w:adjustRightInd/>
-        <w:snapToGrid/>
-        <w:ind w:firstLine="709"/>
-        <w:jc w:val="both"/>
-        <w:textAlignment w:val="auto"/>
-        <w:rPr>
           <w:rFonts w:hint="default" w:ascii="PT Astra Serif" w:hAnsi="PT Astra Serif"/>
           <w:sz w:val="28"/>
           <w:szCs w:val="28"/>
-          <w:lang w:val="ru-RU"/>
-        </w:rPr>
-      </w:pPr>
-      <w:r>
-        <w:rPr>
-          <w:rFonts w:hint="default" w:ascii="PT Astra Serif" w:hAnsi="PT Astra Serif"/>
-          <w:sz w:val="28"/>
-          <w:szCs w:val="28"/>
-          <w:lang w:val="ru-RU"/>
-        </w:rPr>
-        <w:t>${current_date} года №___</w:t>
-      </w:r>
-    </w:p>
-    <w:p>
-      <w:pPr>
-        <w:keepNext w:val="0"/>
-        <w:keepLines w:val="0"/>
-        <w:pageBreakBefore w:val="0"/>
-        <w:widowControl/>
-        <w:kinsoku/>
-        <w:wordWrap/>
-        <w:overflowPunct/>
-        <w:topLinePunct w:val="0"/>
-        <w:autoSpaceDE/>
-        <w:autoSpaceDN/>
-        <w:bidi w:val="0"/>
-        <w:adjustRightInd/>
-        <w:snapToGrid/>
-        <w:ind w:firstLine="709"/>
-        <w:jc w:val="both"/>
-        <w:textAlignment w:val="auto"/>
-        <w:rPr>
-          <w:rFonts w:hint="default" w:ascii="PT Astra Serif" w:hAnsi="PT Astra Serif"/>
-          <w:sz w:val="28"/>
-          <w:szCs w:val="28"/>
-          <w:lang w:val="ru-RU"/>
-        </w:rPr>
-      </w:pPr>
-    </w:p>
-    <w:p>
-      <w:pPr>
-        <w:keepNext w:val="0"/>
-        <w:keepLines w:val="0"/>
-        <w:pageBreakBefore w:val="0"/>
-        <w:widowControl/>
-        <w:kinsoku/>
-        <w:wordWrap/>
-        <w:overflowPunct/>
-        <w:topLinePunct w:val="0"/>
-        <w:autoSpaceDE/>
-        <w:autoSpaceDN/>
-        <w:bidi w:val="0"/>
-        <w:adjustRightInd/>
-        <w:snapToGrid/>
-        <w:ind w:firstLine="709"/>
-        <w:jc w:val="center"/>
-        <w:textAlignment w:val="auto"/>
-        <w:rPr>
-          <w:rFonts w:hint="default" w:ascii="PT Astra Serif" w:hAnsi="PT Astra Serif" w:cs="PT Astra Serif"/>
-          <w:b/>
-          <w:bCs/>
-          <w:sz w:val="28"/>
-          <w:szCs w:val="28"/>
-          <w:lang w:val="ru-RU"/>
-        </w:rPr>
-      </w:pPr>
-      <w:r>
-        <w:rPr>
-          <w:rFonts w:hint="default" w:ascii="PT Astra Serif" w:hAnsi="PT Astra Serif" w:cs="PT Astra Serif"/>
-          <w:b/>
-          <w:bCs/>
-          <w:sz w:val="28"/>
-          <w:szCs w:val="28"/>
-          <w:lang w:val="ru-RU"/>
-        </w:rPr>
-        <w:t xml:space="preserve">Информация о реализации показателя (результата) регионального проекта Костромской области </w:t>
-      </w:r>
-    </w:p>
-    <w:p>
-      <w:pPr>
-        <w:keepNext w:val="0"/>
-        <w:keepLines w:val="0"/>
-        <w:pageBreakBefore w:val="0"/>
-        <w:widowControl/>
-        <w:kinsoku/>
-        <w:wordWrap/>
-        <w:overflowPunct/>
-        <w:topLinePunct w:val="0"/>
-        <w:autoSpaceDE/>
-        <w:autoSpaceDN/>
-        <w:bidi w:val="0"/>
-        <w:adjustRightInd/>
-        <w:snapToGrid/>
-        <w:ind w:firstLine="709"/>
-        <w:jc w:val="center"/>
-        <w:textAlignment w:val="auto"/>
-        <w:rPr>
-          <w:rFonts w:hint="default" w:ascii="PT Astra Serif" w:hAnsi="PT Astra Serif" w:cs="PT Astra Serif"/>
-          <w:b/>
-          <w:bCs/>
-          <w:sz w:val="28"/>
-          <w:szCs w:val="28"/>
-          <w:lang w:val="ru-RU"/>
-        </w:rPr>
-      </w:pPr>
-      <w:r>
-        <w:rPr>
-          <w:rFonts w:hint="default" w:ascii="PT Astra Serif" w:hAnsi="PT Astra Serif" w:cs="PT Astra Serif"/>
-          <w:b/>
-          <w:bCs/>
-          <w:sz w:val="28"/>
-          <w:szCs w:val="28"/>
-          <w:lang w:val="ru-RU"/>
-        </w:rPr>
-        <w:t>«Отечественные решения» (Ц5)</w:t>
-      </w:r>
-    </w:p>
-    <w:p>
-      <w:pPr>
-        <w:keepNext w:val="0"/>
-        <w:keepLines w:val="0"/>
-        <w:pageBreakBefore w:val="0"/>
-        <w:widowControl/>
-        <w:kinsoku/>
-        <w:wordWrap/>
-        <w:overflowPunct/>
-        <w:topLinePunct w:val="0"/>
-        <w:autoSpaceDE/>
-        <w:autoSpaceDN/>
-        <w:bidi w:val="0"/>
-        <w:adjustRightInd/>
-        <w:snapToGrid/>
-        <w:ind w:firstLine="709"/>
-        <w:jc w:val="both"/>
-        <w:textAlignment w:val="auto"/>
-        <w:rPr>
-          <w:rFonts w:hint="default" w:ascii="PT Astra Serif" w:hAnsi="PT Astra Serif" w:cs="PT Astra Serif"/>
-          <w:sz w:val="28"/>
-          <w:szCs w:val="28"/>
-        </w:rPr>
-      </w:pPr>
-    </w:p>
-    <w:p>
-      <w:pPr>
-        <w:keepNext w:val="0"/>
-        <w:keepLines w:val="0"/>
-        <w:pageBreakBefore w:val="0"/>
-        <w:widowControl/>
-        <w:kinsoku/>
-        <w:wordWrap/>
-        <w:overflowPunct/>
-        <w:topLinePunct w:val="0"/>
-        <w:autoSpaceDE/>
-        <w:autoSpaceDN/>
-        <w:bidi w:val="0"/>
-        <w:adjustRightInd/>
-        <w:snapToGrid/>
-        <w:ind w:firstLine="709"/>
-        <w:jc w:val="both"/>
-        <w:textAlignment w:val="auto"/>
-        <w:rPr>
-          <w:rFonts w:hint="default" w:ascii="PT Astra Serif" w:hAnsi="PT Astra Serif" w:cs="PT Astra Serif"/>
-          <w:sz w:val="28"/>
-          <w:szCs w:val="28"/>
-        </w:rPr>
-      </w:pPr>
-      <w:r>
-        <w:rPr>
-          <w:rFonts w:hint="default" w:ascii="PT Astra Serif" w:hAnsi="PT Astra Serif" w:cs="PT Astra Serif"/>
-          <w:sz w:val="28"/>
-          <w:szCs w:val="28"/>
-        </w:rPr>
-        <w:t>В рамках реализации регионального проекта «Отечественные решения» осуществляется мониторинг использования отечественного программного обеспечения (далее — ПО) в деятельности органов государственной власти Костромской области</w:t>
-      </w:r>
-      <w:r>
-        <w:rPr>
-          <w:rFonts w:hint="default" w:ascii="PT Astra Serif" w:hAnsi="PT Astra Serif" w:cs="PT Astra Serif"/>
-          <w:sz w:val="28"/>
-          <w:szCs w:val="28"/>
-          <w:lang w:val="ru-RU"/>
-        </w:rPr>
-        <w:t>, сообщаю</w:t>
-      </w:r>
-      <w:r>
-        <w:rPr>
-          <w:rFonts w:hint="default" w:ascii="PT Astra Serif" w:hAnsi="PT Astra Serif" w:cs="PT Astra Serif"/>
-          <w:sz w:val="28"/>
-          <w:szCs w:val="28"/>
-        </w:rPr>
-        <w:t>.</w:t>
-      </w:r>
-    </w:p>
-    <w:p>
-      <w:pPr>
-        <w:keepNext w:val="0"/>
-        <w:keepLines w:val="0"/>
-        <w:pageBreakBefore w:val="0"/>
-        <w:widowControl/>
-        <w:kinsoku/>
-        <w:wordWrap/>
-        <w:overflowPunct/>
-        <w:topLinePunct w:val="0"/>
-        <w:autoSpaceDE/>
-        <w:autoSpaceDN/>
-        <w:bidi w:val="0"/>
-        <w:adjustRightInd/>
-        <w:snapToGrid/>
-        <w:ind w:firstLine="709"/>
-        <w:jc w:val="both"/>
-        <w:textAlignment w:val="auto"/>
-        <w:rPr>
-          <w:rFonts w:hint="default" w:ascii="PT Astra Serif" w:hAnsi="PT Astra Serif" w:cs="PT Astra Serif"/>
-          <w:sz w:val="28"/>
-          <w:szCs w:val="28"/>
-        </w:rPr>
-      </w:pPr>
-      <w:r>
-        <w:rPr>
-          <w:rFonts w:hint="default" w:ascii="PT Astra Serif" w:hAnsi="PT Astra Serif" w:cs="PT Astra Serif"/>
-          <w:sz w:val="28"/>
-          <w:szCs w:val="28"/>
-        </w:rPr>
-        <w:t>Сведения за отчётные периоды текущего года внесены в Федеральную государственную информационную систему «Контроль импортозамещения» (ФГИС КИ) и прошли утверждение</w:t>
-      </w:r>
-      <w:r>
-        <w:rPr>
-          <w:rFonts w:hint="default" w:ascii="PT Astra Serif" w:hAnsi="PT Astra Serif" w:cs="PT Astra Serif"/>
-          <w:sz w:val="28"/>
-          <w:szCs w:val="28"/>
-          <w:lang w:val="ru-RU"/>
-        </w:rPr>
-        <w:t xml:space="preserve"> (информация в приложении)</w:t>
-      </w:r>
-      <w:r>
-        <w:rPr>
-          <w:rFonts w:hint="default" w:ascii="PT Astra Serif" w:hAnsi="PT Astra Serif" w:cs="PT Astra Serif"/>
-          <w:sz w:val="28"/>
-          <w:szCs w:val="28"/>
-        </w:rPr>
-        <w:t>.</w:t>
-      </w:r>
-    </w:p>
-    <w:p>
-      <w:pPr>
-        <w:keepNext w:val="0"/>
-        <w:keepLines w:val="0"/>
-        <w:pageBreakBefore w:val="0"/>
-        <w:widowControl/>
-        <w:kinsoku/>
-        <w:wordWrap/>
-        <w:overflowPunct/>
-        <w:topLinePunct w:val="0"/>
-        <w:autoSpaceDE/>
-        <w:autoSpaceDN/>
-        <w:bidi w:val="0"/>
-        <w:adjustRightInd/>
-        <w:snapToGrid/>
-        <w:ind w:firstLine="709"/>
-        <w:jc w:val="both"/>
-        <w:textAlignment w:val="auto"/>
-        <w:rPr>
-          <w:rFonts w:hint="default" w:ascii="PT Astra Serif" w:hAnsi="PT Astra Serif" w:cs="PT Astra Serif"/>
-          <w:sz w:val="28"/>
-          <w:szCs w:val="28"/>
-        </w:rPr>
-      </w:pPr>
-      <w:r>
-        <w:rPr>
-          <w:rFonts w:hint="default" w:ascii="PT Astra Serif" w:hAnsi="PT Astra Serif" w:cs="PT Astra Serif"/>
-          <w:sz w:val="28"/>
-          <w:szCs w:val="28"/>
-        </w:rPr>
-        <w:t xml:space="preserve">По итогам отчётного периода доля российского программного обеспечения, используемого в деятельности органов государственной власти Костромской области, составила </w:t>
-      </w:r>
-      <w:r>
-        <w:rPr>
-          <w:rFonts w:hint="default" w:ascii="PT Astra Serif" w:hAnsi="PT Astra Serif"/>
-          <w:sz w:val="28"/>
-          <w:szCs w:val="28"/>
-        </w:rPr>
-        <w:t>${metric_value}</w:t>
+        </w:rPr>
+        <w:t>{metric_value}</w:t>
       </w:r>
       <w:r>
         <w:rPr>

</xml_diff>